<commit_message>
Update my GitHub link
</commit_message>
<xml_diff>
--- a/thesis/BKush-Thesis.docx
+++ b/thesis/BKush-Thesis.docx
@@ -33684,7 +33684,140 @@
           <w:color w:val="0E101A"/>
           <w:lang w:val="en-US"/>
         </w:rPr>
-        <w:t>Compact Programming Language,</w:t>
+        <w:t>An</w:t>
+      </w:r>
+      <w:r>
+        <w:rPr>
+          <w:color w:val="0E101A"/>
+          <w:lang w:val="en-US"/>
+        </w:rPr>
+        <w:t xml:space="preserve"> </w:t>
+      </w:r>
+      <w:r>
+        <w:rPr>
+          <w:color w:val="0E101A"/>
+          <w:lang w:val="en-US"/>
+        </w:rPr>
+        <w:t>Interpreter</w:t>
+      </w:r>
+      <w:r>
+        <w:rPr>
+          <w:color w:val="0E101A"/>
+          <w:lang w:val="en-US"/>
+        </w:rPr>
+        <w:t xml:space="preserve"> </w:t>
+      </w:r>
+      <w:r>
+        <w:rPr>
+          <w:color w:val="0E101A"/>
+          <w:lang w:val="en-US"/>
+        </w:rPr>
+        <w:t>for</w:t>
+      </w:r>
+      <w:r>
+        <w:rPr>
+          <w:color w:val="0E101A"/>
+          <w:lang w:val="en-US"/>
+        </w:rPr>
+        <w:t xml:space="preserve"> </w:t>
+      </w:r>
+      <w:r>
+        <w:rPr>
+          <w:color w:val="0E101A"/>
+          <w:lang w:val="en-US"/>
+        </w:rPr>
+        <w:t>a</w:t>
+      </w:r>
+      <w:r>
+        <w:rPr>
+          <w:color w:val="0E101A"/>
+          <w:lang w:val="en-US"/>
+        </w:rPr>
+        <w:t xml:space="preserve"> </w:t>
+      </w:r>
+      <w:r>
+        <w:rPr>
+          <w:color w:val="0E101A"/>
+          <w:lang w:val="en-US"/>
+        </w:rPr>
+        <w:t>Small</w:t>
+      </w:r>
+      <w:r>
+        <w:rPr>
+          <w:color w:val="0E101A"/>
+          <w:lang w:val="en-US"/>
+        </w:rPr>
+        <w:t xml:space="preserve"> </w:t>
+      </w:r>
+      <w:r>
+        <w:rPr>
+          <w:color w:val="0E101A"/>
+          <w:lang w:val="en-US"/>
+        </w:rPr>
+        <w:t>Procedural</w:t>
+      </w:r>
+      <w:r>
+        <w:rPr>
+          <w:color w:val="0E101A"/>
+          <w:lang w:val="en-US"/>
+        </w:rPr>
+        <w:t xml:space="preserve"> </w:t>
+      </w:r>
+      <w:r>
+        <w:rPr>
+          <w:color w:val="0E101A"/>
+          <w:lang w:val="en-US"/>
+        </w:rPr>
+        <w:t>Programming</w:t>
+      </w:r>
+      <w:r>
+        <w:rPr>
+          <w:color w:val="0E101A"/>
+          <w:lang w:val="en-US"/>
+        </w:rPr>
+        <w:t xml:space="preserve"> </w:t>
+      </w:r>
+      <w:r>
+        <w:rPr>
+          <w:color w:val="0E101A"/>
+          <w:lang w:val="en-US"/>
+        </w:rPr>
+        <w:t>Language</w:t>
+      </w:r>
+      <w:r>
+        <w:rPr>
+          <w:color w:val="0E101A"/>
+          <w:lang w:val="en-US"/>
+        </w:rPr>
+        <w:t xml:space="preserve"> </w:t>
+      </w:r>
+      <w:r>
+        <w:rPr>
+          <w:color w:val="0E101A"/>
+          <w:lang w:val="en-US"/>
+        </w:rPr>
+        <w:t>in</w:t>
+      </w:r>
+      <w:r>
+        <w:rPr>
+          <w:color w:val="0E101A"/>
+          <w:lang w:val="en-US"/>
+        </w:rPr>
+        <w:t xml:space="preserve"> </w:t>
+      </w:r>
+      <w:r>
+        <w:rPr>
+          <w:color w:val="0E101A"/>
+          <w:lang w:val="en-US"/>
+        </w:rPr>
+        <w:t>Python</w:t>
+      </w:r>
+      <w:r>
+        <w:rPr>
+          <w:color w:val="0E101A"/>
+          <w:lang w:val="en-US"/>
+        </w:rPr>
+        <w:t>,</w:t>
       </w:r>
       <w:r>
         <w:rPr>
@@ -33714,7 +33847,21 @@
           <w:color w:val="0E101A"/>
           <w:lang w:val="en-US"/>
         </w:rPr>
-        <w:t>, May 26, 2023. https://github.com/berkaykush/Compact-Programming-Language-in-Python (accessed Jun. 22, 2023).</w:t>
+        <w:t>, May 26, 2023. https://github.com/berkaykush/</w:t>
+      </w:r>
+      <w:r>
+        <w:rPr>
+          <w:color w:val="0E101A"/>
+          <w:lang w:val="en-US"/>
+        </w:rPr>
+        <w:t>An-Interpreter-for-a-Small-Procedural-Programming-Language-in-Python</w:t>
+      </w:r>
+      <w:r>
+        <w:rPr>
+          <w:color w:val="0E101A"/>
+          <w:lang w:val="en-US"/>
+        </w:rPr>
+        <w:t xml:space="preserve"> (accessed Jun. 22, 2023).</w:t>
       </w:r>
     </w:p>
     <w:p>

</xml_diff>